<commit_message>
Finished report 04, edit doc of report 03
</commit_message>
<xml_diff>
--- a/word/20151910042-刘鹏-CN实验03-基于TCP协议与Socket接口的网络通信编程实验.docx
+++ b/word/20151910042-刘鹏-CN实验03-基于TCP协议与Socket接口的网络通信编程实验.docx
@@ -426,8 +426,6 @@
               </w:rPr>
               <w:t>5</w:t>
             </w:r>
-            <w:bookmarkStart w:id="0" w:name="_GoBack"/>
-            <w:bookmarkEnd w:id="0"/>
           </w:p>
         </w:tc>
       </w:tr>
@@ -1153,7 +1151,6 @@
       <w:pPr>
         <w:ind w:firstLineChars="200" w:firstLine="480"/>
         <w:rPr>
-          <w:rFonts w:hint="eastAsia"/>
           <w:szCs w:val="21"/>
         </w:rPr>
       </w:pPr>
@@ -1240,7 +1237,7 @@
       <w:pPr>
         <w:pStyle w:val="2"/>
       </w:pPr>
-      <w:bookmarkStart w:id="1" w:name="_Ref528248204"/>
+      <w:bookmarkStart w:id="0" w:name="_Ref528248204"/>
       <w:r>
         <w:rPr>
           <w:rFonts w:hint="eastAsia"/>
@@ -1277,7 +1274,7 @@
         </w:rPr>
         <w:t>（叙述内容）</w:t>
       </w:r>
-      <w:bookmarkEnd w:id="1"/>
+      <w:bookmarkEnd w:id="0"/>
     </w:p>
     <w:p>
       <w:pPr>
@@ -1426,6 +1423,8 @@
         </w:rPr>
         <w:t>具体步骤如下：</w:t>
       </w:r>
+      <w:bookmarkStart w:id="1" w:name="_GoBack"/>
+      <w:bookmarkEnd w:id="1"/>
     </w:p>
     <w:p>
       <w:pPr>
@@ -1551,9 +1550,6 @@
     <w:p>
       <w:pPr>
         <w:ind w:left="709" w:firstLineChars="200" w:firstLine="480"/>
-        <w:rPr>
-          <w:rFonts w:hint="eastAsia"/>
-        </w:rPr>
       </w:pPr>
       <w:r>
         <w:rPr>
@@ -1613,9 +1609,6 @@
     <w:p>
       <w:pPr>
         <w:pStyle w:val="af8"/>
-        <w:rPr>
-          <w:rFonts w:hint="eastAsia"/>
-        </w:rPr>
       </w:pPr>
       <w:r>
         <w:rPr>
@@ -1667,9 +1660,6 @@
           <w:numId w:val="37"/>
         </w:numPr>
         <w:ind w:firstLineChars="0"/>
-        <w:rPr>
-          <w:rFonts w:hint="eastAsia"/>
-        </w:rPr>
       </w:pPr>
       <w:r>
         <w:rPr>
@@ -1790,7 +1780,7 @@
         <w:fldChar w:fldCharType="separate"/>
       </w:r>
       <w:r>
-        <w:t>1.1</w:t>
+        <w:t>4.1</w:t>
       </w:r>
       <w:r>
         <w:fldChar w:fldCharType="end"/>
@@ -3378,7 +3368,7 @@
             <w:pPr>
               <w:spacing w:line="240" w:lineRule="exact"/>
               <w:rPr>
-                <w:rFonts w:ascii="Consolas" w:hAnsi="Consolas" w:hint="eastAsia"/>
+                <w:rFonts w:ascii="Consolas" w:hAnsi="Consolas"/>
                 <w:sz w:val="21"/>
                 <w:szCs w:val="21"/>
               </w:rPr>
@@ -3442,7 +3432,6 @@
               <w:t xml:space="preserve"> </w:t>
             </w:r>
             <w:proofErr w:type="spellStart"/>
-            <w:proofErr w:type="gramStart"/>
             <w:r>
               <w:rPr>
                 <w:rFonts w:ascii="Consolas" w:hAnsi="Consolas" w:cs="宋体"/>
@@ -3493,7 +3482,6 @@
               <w:t>BufferedReader</w:t>
             </w:r>
             <w:proofErr w:type="spellEnd"/>
-            <w:proofErr w:type="gramEnd"/>
             <w:r>
               <w:rPr>
                 <w:rFonts w:ascii="Consolas" w:hAnsi="Consolas" w:cs="宋体"/>
@@ -3528,6 +3516,7 @@
                 <w:sz w:val="20"/>
                 <w:szCs w:val="20"/>
               </w:rPr>
+              <w:lastRenderedPageBreak/>
               <w:t>import</w:t>
             </w:r>
             <w:r>
@@ -3537,17 +3526,7 @@
                 <w:sz w:val="20"/>
                 <w:szCs w:val="20"/>
               </w:rPr>
-              <w:t xml:space="preserve"> </w:t>
-            </w:r>
-            <w:proofErr w:type="gramStart"/>
-            <w:r>
-              <w:rPr>
-                <w:rFonts w:ascii="Consolas" w:hAnsi="Consolas" w:cs="宋体"/>
-                <w:color w:val="000000"/>
-                <w:sz w:val="20"/>
-                <w:szCs w:val="20"/>
-              </w:rPr>
-              <w:t>java</w:t>
+              <w:t xml:space="preserve"> java</w:t>
             </w:r>
             <w:r>
               <w:rPr>
@@ -3589,7 +3568,6 @@
               </w:rPr>
               <w:t>IOException</w:t>
             </w:r>
-            <w:proofErr w:type="gramEnd"/>
             <w:r>
               <w:rPr>
                 <w:rFonts w:ascii="Consolas" w:hAnsi="Consolas" w:cs="宋体"/>
@@ -3636,7 +3614,6 @@
               <w:t xml:space="preserve"> </w:t>
             </w:r>
             <w:proofErr w:type="spellStart"/>
-            <w:proofErr w:type="gramStart"/>
             <w:r>
               <w:rPr>
                 <w:rFonts w:ascii="Consolas" w:hAnsi="Consolas" w:cs="宋体"/>
@@ -3687,7 +3664,6 @@
               <w:t>InputStream</w:t>
             </w:r>
             <w:proofErr w:type="spellEnd"/>
-            <w:proofErr w:type="gramEnd"/>
             <w:r>
               <w:rPr>
                 <w:rFonts w:ascii="Consolas" w:hAnsi="Consolas" w:cs="宋体"/>
@@ -3734,7 +3710,6 @@
               <w:t xml:space="preserve"> </w:t>
             </w:r>
             <w:proofErr w:type="spellStart"/>
-            <w:proofErr w:type="gramStart"/>
             <w:r>
               <w:rPr>
                 <w:rFonts w:ascii="Consolas" w:hAnsi="Consolas" w:cs="宋体"/>
@@ -3785,7 +3760,6 @@
               <w:t>InputStreamReader</w:t>
             </w:r>
             <w:proofErr w:type="spellEnd"/>
-            <w:proofErr w:type="gramEnd"/>
             <w:r>
               <w:rPr>
                 <w:rFonts w:ascii="Consolas" w:hAnsi="Consolas" w:cs="宋体"/>
@@ -3832,7 +3806,6 @@
               <w:t xml:space="preserve"> </w:t>
             </w:r>
             <w:proofErr w:type="spellStart"/>
-            <w:proofErr w:type="gramStart"/>
             <w:r>
               <w:rPr>
                 <w:rFonts w:ascii="Consolas" w:hAnsi="Consolas" w:cs="宋体"/>
@@ -3883,7 +3856,6 @@
               <w:t>OutputStream</w:t>
             </w:r>
             <w:proofErr w:type="spellEnd"/>
-            <w:proofErr w:type="gramEnd"/>
             <w:r>
               <w:rPr>
                 <w:rFonts w:ascii="Consolas" w:hAnsi="Consolas" w:cs="宋体"/>
@@ -3930,7 +3902,6 @@
               <w:t xml:space="preserve"> </w:t>
             </w:r>
             <w:proofErr w:type="spellStart"/>
-            <w:proofErr w:type="gramStart"/>
             <w:r>
               <w:rPr>
                 <w:rFonts w:ascii="Consolas" w:hAnsi="Consolas" w:cs="宋体"/>
@@ -3981,7 +3952,6 @@
               <w:t>ServerSocket</w:t>
             </w:r>
             <w:proofErr w:type="spellEnd"/>
-            <w:proofErr w:type="gramEnd"/>
             <w:r>
               <w:rPr>
                 <w:rFonts w:ascii="Consolas" w:hAnsi="Consolas" w:cs="宋体"/>
@@ -4028,7 +3998,6 @@
               <w:t xml:space="preserve"> </w:t>
             </w:r>
             <w:proofErr w:type="spellStart"/>
-            <w:proofErr w:type="gramStart"/>
             <w:r>
               <w:rPr>
                 <w:rFonts w:ascii="Consolas" w:hAnsi="Consolas" w:cs="宋体"/>
@@ -4079,7 +4048,6 @@
               <w:t>Socket</w:t>
             </w:r>
             <w:proofErr w:type="spellEnd"/>
-            <w:proofErr w:type="gramEnd"/>
             <w:r>
               <w:rPr>
                 <w:rFonts w:ascii="Consolas" w:hAnsi="Consolas" w:cs="宋体"/>
@@ -4255,17 +4223,7 @@
                 <w:sz w:val="20"/>
                 <w:szCs w:val="20"/>
               </w:rPr>
-              <w:t xml:space="preserve"> </w:t>
-            </w:r>
-            <w:proofErr w:type="gramStart"/>
-            <w:r>
-              <w:rPr>
-                <w:rFonts w:ascii="Consolas" w:hAnsi="Consolas" w:cs="宋体"/>
-                <w:color w:val="000000"/>
-                <w:sz w:val="20"/>
-                <w:szCs w:val="20"/>
-              </w:rPr>
-              <w:t>main</w:t>
+              <w:t xml:space="preserve"> main</w:t>
             </w:r>
             <w:r>
               <w:rPr>
@@ -4278,7 +4236,6 @@
               </w:rPr>
               <w:t>(</w:t>
             </w:r>
-            <w:proofErr w:type="gramEnd"/>
             <w:r>
               <w:rPr>
                 <w:rFonts w:ascii="Consolas" w:hAnsi="Consolas" w:cs="宋体"/>
@@ -4681,7 +4638,6 @@
               <w:t xml:space="preserve"> </w:t>
             </w:r>
             <w:proofErr w:type="spellStart"/>
-            <w:proofErr w:type="gramStart"/>
             <w:r>
               <w:rPr>
                 <w:rFonts w:ascii="Consolas" w:hAnsi="Consolas" w:cs="宋体"/>
@@ -4703,7 +4659,6 @@
               </w:rPr>
               <w:t>(</w:t>
             </w:r>
-            <w:proofErr w:type="gramEnd"/>
             <w:r>
               <w:rPr>
                 <w:rFonts w:ascii="Consolas" w:hAnsi="Consolas" w:cs="宋体"/>
@@ -5126,7 +5081,6 @@
               <w:t xml:space="preserve"> </w:t>
             </w:r>
             <w:proofErr w:type="spellStart"/>
-            <w:proofErr w:type="gramStart"/>
             <w:r>
               <w:rPr>
                 <w:rFonts w:ascii="Consolas" w:hAnsi="Consolas" w:cs="宋体"/>
@@ -5157,7 +5111,6 @@
               <w:t>getInputStream</w:t>
             </w:r>
             <w:proofErr w:type="spellEnd"/>
-            <w:proofErr w:type="gramEnd"/>
             <w:r>
               <w:rPr>
                 <w:rFonts w:ascii="Consolas" w:hAnsi="Consolas" w:cs="宋体"/>
@@ -5643,7 +5596,6 @@
               <w:t xml:space="preserve"> </w:t>
             </w:r>
             <w:proofErr w:type="spellStart"/>
-            <w:proofErr w:type="gramStart"/>
             <w:r>
               <w:rPr>
                 <w:rFonts w:ascii="Consolas" w:hAnsi="Consolas" w:cs="宋体"/>
@@ -5663,19 +5615,7 @@
                 <w:sz w:val="20"/>
                 <w:szCs w:val="20"/>
               </w:rPr>
-              <w:t>(</w:t>
-            </w:r>
-            <w:proofErr w:type="gramEnd"/>
-            <w:r>
-              <w:rPr>
-                <w:rFonts w:ascii="Consolas" w:hAnsi="Consolas" w:cs="宋体"/>
-                <w:b/>
-                <w:bCs/>
-                <w:color w:val="000080"/>
-                <w:sz w:val="20"/>
-                <w:szCs w:val="20"/>
-              </w:rPr>
-              <w:t>);</w:t>
+              <w:t>();</w:t>
             </w:r>
           </w:p>
           <w:p>
@@ -5800,19 +5740,7 @@
                 <w:sz w:val="20"/>
                 <w:szCs w:val="20"/>
               </w:rPr>
-              <w:t>()</w:t>
-            </w:r>
-            <w:proofErr w:type="gramStart"/>
-            <w:r>
-              <w:rPr>
-                <w:rFonts w:ascii="Consolas" w:hAnsi="Consolas" w:cs="宋体"/>
-                <w:b/>
-                <w:bCs/>
-                <w:color w:val="000080"/>
-                <w:sz w:val="20"/>
-                <w:szCs w:val="20"/>
-              </w:rPr>
-              <w:t>)</w:t>
+              <w:t>())</w:t>
             </w:r>
             <w:r>
               <w:rPr>
@@ -5832,19 +5760,7 @@
                 <w:sz w:val="20"/>
                 <w:szCs w:val="20"/>
               </w:rPr>
-              <w:t>!</w:t>
-            </w:r>
-            <w:proofErr w:type="gramEnd"/>
-            <w:r>
-              <w:rPr>
-                <w:rFonts w:ascii="Consolas" w:hAnsi="Consolas" w:cs="宋体"/>
-                <w:b/>
-                <w:bCs/>
-                <w:color w:val="000080"/>
-                <w:sz w:val="20"/>
-                <w:szCs w:val="20"/>
-              </w:rPr>
-              <w:t>=</w:t>
+              <w:t>!=</w:t>
             </w:r>
             <w:r>
               <w:rPr>
@@ -5921,7 +5837,6 @@
               <w:t xml:space="preserve">                </w:t>
             </w:r>
             <w:proofErr w:type="spellStart"/>
-            <w:proofErr w:type="gramStart"/>
             <w:r>
               <w:rPr>
                 <w:rFonts w:ascii="Consolas" w:hAnsi="Consolas" w:cs="宋体"/>
@@ -5952,7 +5867,6 @@
               <w:t>append</w:t>
             </w:r>
             <w:proofErr w:type="spellEnd"/>
-            <w:proofErr w:type="gramEnd"/>
             <w:r>
               <w:rPr>
                 <w:rFonts w:ascii="Consolas" w:hAnsi="Consolas" w:cs="宋体"/>
@@ -6280,7 +6194,6 @@
               <w:t xml:space="preserve">            </w:t>
             </w:r>
             <w:proofErr w:type="spellStart"/>
-            <w:proofErr w:type="gramStart"/>
             <w:r>
               <w:rPr>
                 <w:rFonts w:ascii="Consolas" w:hAnsi="Consolas" w:cs="宋体"/>
@@ -6311,7 +6224,6 @@
               <w:t>shutdownInput</w:t>
             </w:r>
             <w:proofErr w:type="spellEnd"/>
-            <w:proofErr w:type="gramEnd"/>
             <w:r>
               <w:rPr>
                 <w:rFonts w:ascii="Consolas" w:hAnsi="Consolas" w:cs="宋体"/>
@@ -6421,7 +6333,6 @@
               <w:t xml:space="preserve"> </w:t>
             </w:r>
             <w:proofErr w:type="spellStart"/>
-            <w:proofErr w:type="gramStart"/>
             <w:r>
               <w:rPr>
                 <w:rFonts w:ascii="Consolas" w:hAnsi="Consolas" w:cs="宋体"/>
@@ -6452,7 +6363,6 @@
               <w:t>getOutputStream</w:t>
             </w:r>
             <w:proofErr w:type="spellEnd"/>
-            <w:proofErr w:type="gramEnd"/>
             <w:r>
               <w:rPr>
                 <w:rFonts w:ascii="Consolas" w:hAnsi="Consolas" w:cs="宋体"/>
@@ -6691,7 +6601,6 @@
               <w:t xml:space="preserve">            </w:t>
             </w:r>
             <w:proofErr w:type="spellStart"/>
-            <w:proofErr w:type="gramStart"/>
             <w:r>
               <w:rPr>
                 <w:rFonts w:ascii="Consolas" w:hAnsi="Consolas" w:cs="宋体"/>
@@ -6722,7 +6631,6 @@
               <w:t>flush</w:t>
             </w:r>
             <w:proofErr w:type="spellEnd"/>
-            <w:proofErr w:type="gramEnd"/>
             <w:r>
               <w:rPr>
                 <w:rFonts w:ascii="Consolas" w:hAnsi="Consolas" w:cs="宋体"/>
@@ -6799,7 +6707,6 @@
               <w:t xml:space="preserve">            </w:t>
             </w:r>
             <w:proofErr w:type="spellStart"/>
-            <w:proofErr w:type="gramStart"/>
             <w:r>
               <w:rPr>
                 <w:rFonts w:ascii="Consolas" w:hAnsi="Consolas" w:cs="宋体"/>
@@ -6830,7 +6737,6 @@
               <w:t>shutdownOutput</w:t>
             </w:r>
             <w:proofErr w:type="spellEnd"/>
-            <w:proofErr w:type="gramEnd"/>
             <w:r>
               <w:rPr>
                 <w:rFonts w:ascii="Consolas" w:hAnsi="Consolas" w:cs="宋体"/>
@@ -6866,7 +6772,6 @@
               <w:t xml:space="preserve">            </w:t>
             </w:r>
             <w:proofErr w:type="spellStart"/>
-            <w:proofErr w:type="gramStart"/>
             <w:r>
               <w:rPr>
                 <w:rFonts w:ascii="Consolas" w:hAnsi="Consolas" w:cs="宋体"/>
@@ -6897,7 +6802,6 @@
               <w:t>close</w:t>
             </w:r>
             <w:proofErr w:type="spellEnd"/>
-            <w:proofErr w:type="gramEnd"/>
             <w:r>
               <w:rPr>
                 <w:rFonts w:ascii="Consolas" w:hAnsi="Consolas" w:cs="宋体"/>
@@ -7071,7 +6975,6 @@
               <w:t xml:space="preserve">            </w:t>
             </w:r>
             <w:proofErr w:type="spellStart"/>
-            <w:proofErr w:type="gramStart"/>
             <w:r>
               <w:rPr>
                 <w:rFonts w:ascii="Consolas" w:hAnsi="Consolas" w:cs="宋体"/>
@@ -7102,7 +7005,6 @@
               <w:t>close</w:t>
             </w:r>
             <w:proofErr w:type="spellEnd"/>
-            <w:proofErr w:type="gramEnd"/>
             <w:r>
               <w:rPr>
                 <w:rFonts w:ascii="Consolas" w:hAnsi="Consolas" w:cs="宋体"/>
@@ -7138,7 +7040,6 @@
               <w:t xml:space="preserve">            </w:t>
             </w:r>
             <w:proofErr w:type="spellStart"/>
-            <w:proofErr w:type="gramStart"/>
             <w:r>
               <w:rPr>
                 <w:rFonts w:ascii="Consolas" w:hAnsi="Consolas" w:cs="宋体"/>
@@ -7169,7 +7070,6 @@
               <w:t>close</w:t>
             </w:r>
             <w:proofErr w:type="spellEnd"/>
-            <w:proofErr w:type="gramEnd"/>
             <w:r>
               <w:rPr>
                 <w:rFonts w:ascii="Consolas" w:hAnsi="Consolas" w:cs="宋体"/>
@@ -7216,17 +7116,7 @@
                 <w:sz w:val="20"/>
                 <w:szCs w:val="20"/>
               </w:rPr>
-              <w:t xml:space="preserve">            </w:t>
-            </w:r>
-            <w:proofErr w:type="spellStart"/>
-            <w:r>
-              <w:rPr>
-                <w:rFonts w:ascii="Consolas" w:hAnsi="Consolas" w:cs="宋体"/>
-                <w:color w:val="000000"/>
-                <w:sz w:val="20"/>
-                <w:szCs w:val="20"/>
-              </w:rPr>
-              <w:t>socket</w:t>
+              <w:t xml:space="preserve">            socket</w:t>
             </w:r>
             <w:r>
               <w:rPr>
@@ -7248,7 +7138,6 @@
               </w:rPr>
               <w:t>close</w:t>
             </w:r>
-            <w:proofErr w:type="spellEnd"/>
             <w:r>
               <w:rPr>
                 <w:rFonts w:ascii="Consolas" w:hAnsi="Consolas" w:cs="宋体"/>
@@ -7530,18 +7419,7 @@
                 <w:sz w:val="20"/>
                 <w:szCs w:val="20"/>
               </w:rPr>
-              <w:t xml:space="preserve">            </w:t>
-            </w:r>
-            <w:proofErr w:type="spellStart"/>
-            <w:proofErr w:type="gramStart"/>
-            <w:r>
-              <w:rPr>
-                <w:rFonts w:ascii="Consolas" w:hAnsi="Consolas" w:cs="宋体"/>
-                <w:color w:val="000000"/>
-                <w:sz w:val="20"/>
-                <w:szCs w:val="20"/>
-              </w:rPr>
-              <w:t>e</w:t>
+              <w:t xml:space="preserve">            e</w:t>
             </w:r>
             <w:r>
               <w:rPr>
@@ -7563,8 +7441,6 @@
               </w:rPr>
               <w:t>printStackTrace</w:t>
             </w:r>
-            <w:proofErr w:type="spellEnd"/>
-            <w:proofErr w:type="gramEnd"/>
             <w:r>
               <w:rPr>
                 <w:rFonts w:ascii="Consolas" w:hAnsi="Consolas" w:cs="宋体"/>
@@ -7711,18 +7587,7 @@
                 <w:sz w:val="20"/>
                 <w:szCs w:val="20"/>
               </w:rPr>
-              <w:t xml:space="preserve">            </w:t>
-            </w:r>
-            <w:proofErr w:type="spellStart"/>
-            <w:proofErr w:type="gramStart"/>
-            <w:r>
-              <w:rPr>
-                <w:rFonts w:ascii="Consolas" w:hAnsi="Consolas" w:cs="宋体"/>
-                <w:color w:val="000000"/>
-                <w:sz w:val="20"/>
-                <w:szCs w:val="20"/>
-              </w:rPr>
-              <w:t>e</w:t>
+              <w:t xml:space="preserve">            e</w:t>
             </w:r>
             <w:r>
               <w:rPr>
@@ -7744,8 +7609,6 @@
               </w:rPr>
               <w:t>printStackTrace</w:t>
             </w:r>
-            <w:proofErr w:type="spellEnd"/>
-            <w:proofErr w:type="gramEnd"/>
             <w:r>
               <w:rPr>
                 <w:rFonts w:ascii="Consolas" w:hAnsi="Consolas" w:cs="宋体"/>
@@ -7833,7 +7696,7 @@
               <w:spacing w:line="240" w:lineRule="auto"/>
               <w:jc w:val="left"/>
               <w:rPr>
-                <w:rFonts w:ascii="Consolas" w:hAnsi="Consolas" w:cs="宋体" w:hint="eastAsia"/>
+                <w:rFonts w:ascii="Consolas" w:hAnsi="Consolas" w:cs="宋体"/>
                 <w:color w:val="000000"/>
                 <w:sz w:val="20"/>
                 <w:szCs w:val="20"/>
@@ -7882,7 +7745,13 @@
         <w:rPr>
           <w:rFonts w:hint="eastAsia"/>
         </w:rPr>
-        <w:t>JDF</w:t>
+        <w:t>JD</w:t>
+      </w:r>
+      <w:r>
+        <w:rPr>
+          <w:rFonts w:hint="eastAsia"/>
+        </w:rPr>
+        <w:t>K</w:t>
       </w:r>
       <w:r>
         <w:t xml:space="preserve"> </w:t>
@@ -7906,7 +7775,7 @@
         <w:rPr>
           <w:rFonts w:hint="eastAsia"/>
         </w:rPr>
-        <w:t>是只识别</w:t>
+        <w:t>只识别</w:t>
       </w:r>
       <w:r>
         <w:rPr>
@@ -7954,7 +7823,7 @@
         <w:rPr>
           <w:rFonts w:hint="eastAsia"/>
         </w:rPr>
-        <w:t>编码，是无法编译成</w:t>
+        <w:t>编码，无法编译成</w:t>
       </w:r>
       <w:r>
         <w:rPr>
@@ -7966,7 +7835,7 @@
         <w:rPr>
           <w:rFonts w:hint="eastAsia"/>
         </w:rPr>
-        <w:t>的。</w:t>
+        <w:t>。</w:t>
       </w:r>
       <w:r>
         <w:rPr>
@@ -8178,9 +8047,6 @@
     <w:p>
       <w:pPr>
         <w:ind w:firstLineChars="200" w:firstLine="480"/>
-        <w:rPr>
-          <w:rFonts w:hint="eastAsia"/>
-        </w:rPr>
       </w:pPr>
       <w:r>
         <w:rPr>
@@ -9957,7 +9823,6 @@
               </w:rPr>
               <w:t>.</w:t>
             </w:r>
-            <w:proofErr w:type="gramStart"/>
             <w:r>
               <w:rPr>
                 <w:rFonts w:ascii="Consolas" w:hAnsi="Consolas" w:cs="宋体"/>
@@ -9987,7 +9852,6 @@
               </w:rPr>
               <w:t>newton</w:t>
             </w:r>
-            <w:proofErr w:type="gramEnd"/>
             <w:r>
               <w:rPr>
                 <w:rFonts w:ascii="Consolas" w:hAnsi="Consolas" w:cs="宋体"/>
@@ -10214,7 +10078,6 @@
               </w:rPr>
               <w:t>.</w:t>
             </w:r>
-            <w:proofErr w:type="gramStart"/>
             <w:r>
               <w:rPr>
                 <w:rFonts w:ascii="Consolas" w:hAnsi="Consolas" w:cs="宋体"/>
@@ -10245,7 +10108,6 @@
               <w:t>Bundle</w:t>
             </w:r>
             <w:proofErr w:type="spellEnd"/>
-            <w:proofErr w:type="gramEnd"/>
             <w:r>
               <w:rPr>
                 <w:rFonts w:ascii="Consolas" w:hAnsi="Consolas" w:cs="宋体"/>
@@ -10306,7 +10168,6 @@
               <w:t xml:space="preserve"> </w:t>
             </w:r>
             <w:proofErr w:type="spellStart"/>
-            <w:proofErr w:type="gramStart"/>
             <w:r>
               <w:rPr>
                 <w:rFonts w:ascii="Consolas" w:hAnsi="Consolas" w:cs="宋体"/>
@@ -10357,7 +10218,6 @@
               <w:t>BufferedReader</w:t>
             </w:r>
             <w:proofErr w:type="spellEnd"/>
-            <w:proofErr w:type="gramEnd"/>
             <w:r>
               <w:rPr>
                 <w:rFonts w:ascii="Consolas" w:hAnsi="Consolas" w:cs="宋体"/>
@@ -10401,17 +10261,7 @@
                 <w:sz w:val="21"/>
                 <w:szCs w:val="21"/>
               </w:rPr>
-              <w:t xml:space="preserve"> </w:t>
-            </w:r>
-            <w:proofErr w:type="gramStart"/>
-            <w:r>
-              <w:rPr>
-                <w:rFonts w:ascii="Consolas" w:hAnsi="Consolas" w:cs="宋体"/>
-                <w:color w:val="000000"/>
-                <w:sz w:val="21"/>
-                <w:szCs w:val="21"/>
-              </w:rPr>
-              <w:t>java</w:t>
+              <w:t xml:space="preserve"> java</w:t>
             </w:r>
             <w:r>
               <w:rPr>
@@ -10453,7 +10303,6 @@
               </w:rPr>
               <w:t>IOException</w:t>
             </w:r>
-            <w:proofErr w:type="gramEnd"/>
             <w:r>
               <w:rPr>
                 <w:rFonts w:ascii="Consolas" w:hAnsi="Consolas" w:cs="宋体"/>
@@ -10500,7 +10349,6 @@
               <w:t xml:space="preserve"> </w:t>
             </w:r>
             <w:proofErr w:type="spellStart"/>
-            <w:proofErr w:type="gramStart"/>
             <w:r>
               <w:rPr>
                 <w:rFonts w:ascii="Consolas" w:hAnsi="Consolas" w:cs="宋体"/>
@@ -10551,7 +10399,6 @@
               <w:t>InputStream</w:t>
             </w:r>
             <w:proofErr w:type="spellEnd"/>
-            <w:proofErr w:type="gramEnd"/>
             <w:r>
               <w:rPr>
                 <w:rFonts w:ascii="Consolas" w:hAnsi="Consolas" w:cs="宋体"/>
@@ -10598,7 +10445,6 @@
               <w:t xml:space="preserve"> </w:t>
             </w:r>
             <w:proofErr w:type="spellStart"/>
-            <w:proofErr w:type="gramStart"/>
             <w:r>
               <w:rPr>
                 <w:rFonts w:ascii="Consolas" w:hAnsi="Consolas" w:cs="宋体"/>
@@ -10649,7 +10495,6 @@
               <w:t>InputStreamReader</w:t>
             </w:r>
             <w:proofErr w:type="spellEnd"/>
-            <w:proofErr w:type="gramEnd"/>
             <w:r>
               <w:rPr>
                 <w:rFonts w:ascii="Consolas" w:hAnsi="Consolas" w:cs="宋体"/>
@@ -10696,7 +10541,6 @@
               <w:t xml:space="preserve"> </w:t>
             </w:r>
             <w:proofErr w:type="spellStart"/>
-            <w:proofErr w:type="gramStart"/>
             <w:r>
               <w:rPr>
                 <w:rFonts w:ascii="Consolas" w:hAnsi="Consolas" w:cs="宋体"/>
@@ -10747,7 +10591,6 @@
               <w:t>OutputStream</w:t>
             </w:r>
             <w:proofErr w:type="spellEnd"/>
-            <w:proofErr w:type="gramEnd"/>
             <w:r>
               <w:rPr>
                 <w:rFonts w:ascii="Consolas" w:hAnsi="Consolas" w:cs="宋体"/>
@@ -10794,7 +10637,6 @@
               <w:t xml:space="preserve"> </w:t>
             </w:r>
             <w:proofErr w:type="spellStart"/>
-            <w:proofErr w:type="gramStart"/>
             <w:r>
               <w:rPr>
                 <w:rFonts w:ascii="Consolas" w:hAnsi="Consolas" w:cs="宋体"/>
@@ -10845,7 +10687,6 @@
               <w:t>Socket</w:t>
             </w:r>
             <w:proofErr w:type="spellEnd"/>
-            <w:proofErr w:type="gramEnd"/>
             <w:r>
               <w:rPr>
                 <w:rFonts w:ascii="Consolas" w:hAnsi="Consolas" w:cs="宋体"/>
@@ -10906,7 +10747,6 @@
               <w:t xml:space="preserve"> </w:t>
             </w:r>
             <w:proofErr w:type="spellStart"/>
-            <w:proofErr w:type="gramStart"/>
             <w:r>
               <w:rPr>
                 <w:rFonts w:ascii="Consolas" w:hAnsi="Consolas" w:cs="宋体"/>
@@ -10936,7 +10776,6 @@
               </w:rPr>
               <w:t>view</w:t>
             </w:r>
-            <w:proofErr w:type="gramEnd"/>
             <w:r>
               <w:rPr>
                 <w:rFonts w:ascii="Consolas" w:hAnsi="Consolas" w:cs="宋体"/>
@@ -11018,7 +10857,6 @@
               <w:t xml:space="preserve"> </w:t>
             </w:r>
             <w:proofErr w:type="spellStart"/>
-            <w:proofErr w:type="gramStart"/>
             <w:r>
               <w:rPr>
                 <w:rFonts w:ascii="Consolas" w:hAnsi="Consolas" w:cs="宋体"/>
@@ -11048,7 +10886,6 @@
               </w:rPr>
               <w:t>widget</w:t>
             </w:r>
-            <w:proofErr w:type="gramEnd"/>
             <w:r>
               <w:rPr>
                 <w:rFonts w:ascii="Consolas" w:hAnsi="Consolas" w:cs="宋体"/>
@@ -11116,7 +10953,6 @@
               <w:t xml:space="preserve"> </w:t>
             </w:r>
             <w:proofErr w:type="spellStart"/>
-            <w:proofErr w:type="gramStart"/>
             <w:r>
               <w:rPr>
                 <w:rFonts w:ascii="Consolas" w:hAnsi="Consolas" w:cs="宋体"/>
@@ -11146,7 +10982,6 @@
               </w:rPr>
               <w:t>widget</w:t>
             </w:r>
-            <w:proofErr w:type="gramEnd"/>
             <w:r>
               <w:rPr>
                 <w:rFonts w:ascii="Consolas" w:hAnsi="Consolas" w:cs="宋体"/>
@@ -11214,7 +11049,6 @@
               <w:t xml:space="preserve"> </w:t>
             </w:r>
             <w:proofErr w:type="spellStart"/>
-            <w:proofErr w:type="gramStart"/>
             <w:r>
               <w:rPr>
                 <w:rFonts w:ascii="Consolas" w:hAnsi="Consolas" w:cs="宋体"/>
@@ -11244,7 +11078,6 @@
               </w:rPr>
               <w:t>widget</w:t>
             </w:r>
-            <w:proofErr w:type="gramEnd"/>
             <w:r>
               <w:rPr>
                 <w:rFonts w:ascii="Consolas" w:hAnsi="Consolas" w:cs="宋体"/>
@@ -11326,7 +11159,6 @@
               <w:t xml:space="preserve"> </w:t>
             </w:r>
             <w:proofErr w:type="spellStart"/>
-            <w:proofErr w:type="gramStart"/>
             <w:r>
               <w:rPr>
                 <w:rFonts w:ascii="Consolas" w:hAnsi="Consolas" w:cs="宋体"/>
@@ -11377,7 +11209,6 @@
               <w:t>UnknownHostException</w:t>
             </w:r>
             <w:proofErr w:type="spellEnd"/>
-            <w:proofErr w:type="gramEnd"/>
             <w:r>
               <w:rPr>
                 <w:rFonts w:ascii="Consolas" w:hAnsi="Consolas" w:cs="宋体"/>
@@ -11788,7 +11619,6 @@
               <w:t xml:space="preserve"> </w:t>
             </w:r>
             <w:proofErr w:type="spellStart"/>
-            <w:proofErr w:type="gramStart"/>
             <w:r>
               <w:rPr>
                 <w:rFonts w:ascii="Consolas" w:hAnsi="Consolas" w:cs="宋体"/>
@@ -11810,7 +11640,6 @@
               </w:rPr>
               <w:t>(</w:t>
             </w:r>
-            <w:proofErr w:type="gramEnd"/>
             <w:r>
               <w:rPr>
                 <w:rFonts w:ascii="Consolas" w:hAnsi="Consolas" w:cs="宋体"/>
@@ -11886,7 +11715,6 @@
               <w:t xml:space="preserve">        </w:t>
             </w:r>
             <w:proofErr w:type="spellStart"/>
-            <w:proofErr w:type="gramStart"/>
             <w:r>
               <w:rPr>
                 <w:rFonts w:ascii="Consolas" w:hAnsi="Consolas" w:cs="宋体"/>
@@ -11919,7 +11747,6 @@
               <w:t>onCreate</w:t>
             </w:r>
             <w:proofErr w:type="spellEnd"/>
-            <w:proofErr w:type="gramEnd"/>
             <w:r>
               <w:rPr>
                 <w:rFonts w:ascii="Consolas" w:hAnsi="Consolas" w:cs="宋体"/>
@@ -11999,7 +11826,6 @@
               <w:t>(</w:t>
             </w:r>
             <w:proofErr w:type="spellStart"/>
-            <w:proofErr w:type="gramStart"/>
             <w:r>
               <w:rPr>
                 <w:rFonts w:ascii="Consolas" w:hAnsi="Consolas" w:cs="宋体"/>
@@ -12029,7 +11855,6 @@
               </w:rPr>
               <w:t>layout</w:t>
             </w:r>
-            <w:proofErr w:type="gramEnd"/>
             <w:r>
               <w:rPr>
                 <w:rFonts w:ascii="Consolas" w:hAnsi="Consolas" w:cs="宋体"/>
@@ -12141,7 +11966,6 @@
               </w:rPr>
               <w:t>(</w:t>
             </w:r>
-            <w:proofErr w:type="gramStart"/>
             <w:r>
               <w:rPr>
                 <w:rFonts w:ascii="Consolas" w:hAnsi="Consolas" w:cs="宋体"/>
@@ -12191,7 +12015,6 @@
               </w:rPr>
               <w:t>et</w:t>
             </w:r>
-            <w:proofErr w:type="gramEnd"/>
             <w:r>
               <w:rPr>
                 <w:rFonts w:ascii="Consolas" w:hAnsi="Consolas" w:cs="宋体"/>
@@ -12269,7 +12092,6 @@
               </w:rPr>
               <w:t>(</w:t>
             </w:r>
-            <w:proofErr w:type="gramStart"/>
             <w:r>
               <w:rPr>
                 <w:rFonts w:ascii="Consolas" w:hAnsi="Consolas" w:cs="宋体"/>
@@ -12319,7 +12141,6 @@
               </w:rPr>
               <w:t>tv</w:t>
             </w:r>
-            <w:proofErr w:type="gramEnd"/>
             <w:r>
               <w:rPr>
                 <w:rFonts w:ascii="Consolas" w:hAnsi="Consolas" w:cs="宋体"/>
@@ -12417,7 +12238,6 @@
               </w:rPr>
               <w:t>.</w:t>
             </w:r>
-            <w:proofErr w:type="gramStart"/>
             <w:r>
               <w:rPr>
                 <w:rFonts w:ascii="Consolas" w:hAnsi="Consolas" w:cs="宋体"/>
@@ -12448,7 +12268,6 @@
               <w:t>button</w:t>
             </w:r>
             <w:proofErr w:type="spellEnd"/>
-            <w:proofErr w:type="gramEnd"/>
             <w:r>
               <w:rPr>
                 <w:rFonts w:ascii="Consolas" w:hAnsi="Consolas" w:cs="宋体"/>
@@ -12568,7 +12387,6 @@
               <w:t xml:space="preserve"> </w:t>
             </w:r>
             <w:proofErr w:type="spellStart"/>
-            <w:proofErr w:type="gramStart"/>
             <w:r>
               <w:rPr>
                 <w:rFonts w:ascii="Consolas" w:hAnsi="Consolas" w:cs="宋体"/>
@@ -12590,7 +12408,6 @@
               </w:rPr>
               <w:t>(</w:t>
             </w:r>
-            <w:proofErr w:type="gramEnd"/>
             <w:r>
               <w:rPr>
                 <w:rFonts w:ascii="Consolas" w:hAnsi="Consolas" w:cs="宋体"/>
@@ -12652,40 +12469,18 @@
                 <w:sz w:val="21"/>
                 <w:szCs w:val="21"/>
               </w:rPr>
-              <w:t xml:space="preserve"> </w:t>
-            </w:r>
-            <w:proofErr w:type="gramStart"/>
-            <w:r>
-              <w:rPr>
-                <w:rFonts w:ascii="Consolas" w:hAnsi="Consolas" w:cs="宋体"/>
-                <w:color w:val="000000"/>
-                <w:sz w:val="21"/>
-                <w:szCs w:val="21"/>
-              </w:rPr>
-              <w:t>Thread</w:t>
-            </w:r>
-            <w:r>
-              <w:rPr>
-                <w:rFonts w:ascii="Consolas" w:hAnsi="Consolas" w:cs="宋体"/>
-                <w:b/>
-                <w:bCs/>
-                <w:color w:val="000080"/>
-                <w:sz w:val="21"/>
-                <w:szCs w:val="21"/>
-              </w:rPr>
-              <w:t>(</w:t>
-            </w:r>
-            <w:proofErr w:type="gramEnd"/>
-            <w:r>
-              <w:rPr>
-                <w:rFonts w:ascii="Consolas" w:hAnsi="Consolas" w:cs="宋体"/>
-                <w:b/>
-                <w:bCs/>
-                <w:color w:val="000080"/>
-                <w:sz w:val="21"/>
-                <w:szCs w:val="21"/>
-              </w:rPr>
-              <w:t>){</w:t>
+              <w:t xml:space="preserve"> Thread</w:t>
+            </w:r>
+            <w:r>
+              <w:rPr>
+                <w:rFonts w:ascii="Consolas" w:hAnsi="Consolas" w:cs="宋体"/>
+                <w:b/>
+                <w:bCs/>
+                <w:color w:val="000080"/>
+                <w:sz w:val="21"/>
+                <w:szCs w:val="21"/>
+              </w:rPr>
+              <w:t>(){</w:t>
             </w:r>
           </w:p>
           <w:p>
@@ -12767,40 +12562,18 @@
                 <w:sz w:val="21"/>
                 <w:szCs w:val="21"/>
               </w:rPr>
-              <w:t xml:space="preserve"> </w:t>
-            </w:r>
-            <w:proofErr w:type="gramStart"/>
-            <w:r>
-              <w:rPr>
-                <w:rFonts w:ascii="Consolas" w:hAnsi="Consolas" w:cs="宋体"/>
-                <w:color w:val="000000"/>
-                <w:sz w:val="21"/>
-                <w:szCs w:val="21"/>
-              </w:rPr>
-              <w:t>run</w:t>
-            </w:r>
-            <w:r>
-              <w:rPr>
-                <w:rFonts w:ascii="Consolas" w:hAnsi="Consolas" w:cs="宋体"/>
-                <w:b/>
-                <w:bCs/>
-                <w:color w:val="000080"/>
-                <w:sz w:val="21"/>
-                <w:szCs w:val="21"/>
-              </w:rPr>
-              <w:t>(</w:t>
-            </w:r>
-            <w:proofErr w:type="gramEnd"/>
-            <w:r>
-              <w:rPr>
-                <w:rFonts w:ascii="Consolas" w:hAnsi="Consolas" w:cs="宋体"/>
-                <w:b/>
-                <w:bCs/>
-                <w:color w:val="000080"/>
-                <w:sz w:val="21"/>
-                <w:szCs w:val="21"/>
-              </w:rPr>
-              <w:t>)</w:t>
+              <w:t xml:space="preserve"> run</w:t>
+            </w:r>
+            <w:r>
+              <w:rPr>
+                <w:rFonts w:ascii="Consolas" w:hAnsi="Consolas" w:cs="宋体"/>
+                <w:b/>
+                <w:bCs/>
+                <w:color w:val="000080"/>
+                <w:sz w:val="21"/>
+                <w:szCs w:val="21"/>
+              </w:rPr>
+              <w:t>()</w:t>
             </w:r>
             <w:r>
               <w:rPr>
@@ -12846,7 +12619,6 @@
               <w:t xml:space="preserve">                </w:t>
             </w:r>
             <w:proofErr w:type="spellStart"/>
-            <w:proofErr w:type="gramStart"/>
             <w:r>
               <w:rPr>
                 <w:rFonts w:ascii="Consolas" w:hAnsi="Consolas" w:cs="宋体"/>
@@ -12888,19 +12660,7 @@
                 <w:sz w:val="21"/>
                 <w:szCs w:val="21"/>
               </w:rPr>
-              <w:t>(</w:t>
-            </w:r>
-            <w:proofErr w:type="gramEnd"/>
-            <w:r>
-              <w:rPr>
-                <w:rFonts w:ascii="Consolas" w:hAnsi="Consolas" w:cs="宋体"/>
-                <w:b/>
-                <w:bCs/>
-                <w:color w:val="000080"/>
-                <w:sz w:val="21"/>
-                <w:szCs w:val="21"/>
-              </w:rPr>
-              <w:t>);</w:t>
+              <w:t>();</w:t>
             </w:r>
           </w:p>
           <w:p>
@@ -13078,17 +12838,7 @@
                 <w:sz w:val="21"/>
                 <w:szCs w:val="21"/>
               </w:rPr>
-              <w:t xml:space="preserve"> </w:t>
-            </w:r>
-            <w:proofErr w:type="gramStart"/>
-            <w:r>
-              <w:rPr>
-                <w:rFonts w:ascii="Consolas" w:hAnsi="Consolas" w:cs="宋体"/>
-                <w:color w:val="000000"/>
-                <w:sz w:val="21"/>
-                <w:szCs w:val="21"/>
-              </w:rPr>
-              <w:t>Socket</w:t>
+              <w:t xml:space="preserve"> Socket</w:t>
             </w:r>
             <w:r>
               <w:rPr>
@@ -13101,7 +12851,6 @@
               </w:rPr>
               <w:t>(</w:t>
             </w:r>
-            <w:proofErr w:type="gramEnd"/>
             <w:r>
               <w:rPr>
                 <w:rFonts w:ascii="Consolas" w:hAnsi="Consolas" w:cs="宋体"/>
@@ -13464,7 +13213,6 @@
               <w:t xml:space="preserve">                    </w:t>
             </w:r>
             <w:proofErr w:type="spellStart"/>
-            <w:proofErr w:type="gramStart"/>
             <w:r>
               <w:rPr>
                 <w:rFonts w:ascii="Consolas" w:hAnsi="Consolas" w:cs="宋体"/>
@@ -13495,7 +13243,6 @@
               <w:t>write</w:t>
             </w:r>
             <w:proofErr w:type="spellEnd"/>
-            <w:proofErr w:type="gramEnd"/>
             <w:r>
               <w:rPr>
                 <w:rFonts w:ascii="Consolas" w:hAnsi="Consolas" w:cs="宋体"/>
@@ -13660,7 +13407,6 @@
               <w:t>(</w:t>
             </w:r>
             <w:proofErr w:type="spellStart"/>
-            <w:proofErr w:type="gramStart"/>
             <w:r>
               <w:rPr>
                 <w:rFonts w:ascii="Consolas" w:hAnsi="Consolas" w:cs="宋体"/>
@@ -13671,7 +13417,6 @@
               <w:t>os.toString</w:t>
             </w:r>
             <w:proofErr w:type="spellEnd"/>
-            <w:proofErr w:type="gramEnd"/>
             <w:r>
               <w:rPr>
                 <w:rFonts w:ascii="Consolas" w:hAnsi="Consolas" w:cs="宋体"/>
@@ -13719,7 +13464,6 @@
               <w:t xml:space="preserve">                    </w:t>
             </w:r>
             <w:proofErr w:type="spellStart"/>
-            <w:proofErr w:type="gramStart"/>
             <w:r>
               <w:rPr>
                 <w:rFonts w:ascii="Consolas" w:hAnsi="Consolas" w:cs="宋体"/>
@@ -13750,7 +13494,6 @@
               <w:t>flush</w:t>
             </w:r>
             <w:proofErr w:type="spellEnd"/>
-            <w:proofErr w:type="gramEnd"/>
             <w:r>
               <w:rPr>
                 <w:rFonts w:ascii="Consolas" w:hAnsi="Consolas" w:cs="宋体"/>
@@ -13991,7 +13734,6 @@
               <w:t xml:space="preserve"> </w:t>
             </w:r>
             <w:proofErr w:type="spellStart"/>
-            <w:proofErr w:type="gramStart"/>
             <w:r>
               <w:rPr>
                 <w:rFonts w:ascii="Consolas" w:hAnsi="Consolas" w:cs="宋体"/>
@@ -14022,7 +13764,6 @@
               <w:t>getInputStream</w:t>
             </w:r>
             <w:proofErr w:type="spellEnd"/>
-            <w:proofErr w:type="gramEnd"/>
             <w:r>
               <w:rPr>
                 <w:rFonts w:ascii="Consolas" w:hAnsi="Consolas" w:cs="宋体"/>
@@ -14526,7 +14267,6 @@
               <w:t xml:space="preserve"> </w:t>
             </w:r>
             <w:proofErr w:type="spellStart"/>
-            <w:proofErr w:type="gramStart"/>
             <w:r>
               <w:rPr>
                 <w:rFonts w:ascii="Consolas" w:hAnsi="Consolas" w:cs="宋体"/>
@@ -14546,19 +14286,7 @@
                 <w:sz w:val="21"/>
                 <w:szCs w:val="21"/>
               </w:rPr>
-              <w:t>(</w:t>
-            </w:r>
-            <w:proofErr w:type="gramEnd"/>
-            <w:r>
-              <w:rPr>
-                <w:rFonts w:ascii="Consolas" w:hAnsi="Consolas" w:cs="宋体"/>
-                <w:b/>
-                <w:bCs/>
-                <w:color w:val="000080"/>
-                <w:sz w:val="21"/>
-                <w:szCs w:val="21"/>
-              </w:rPr>
-              <w:t>);</w:t>
+              <w:t>();</w:t>
             </w:r>
           </w:p>
           <w:p>
@@ -14583,7 +14311,6 @@
               </w:rPr>
               <w:t xml:space="preserve">                    </w:t>
             </w:r>
-            <w:proofErr w:type="gramStart"/>
             <w:r>
               <w:rPr>
                 <w:rFonts w:ascii="Consolas" w:hAnsi="Consolas" w:cs="宋体"/>
@@ -14604,19 +14331,7 @@
                 <w:sz w:val="21"/>
                 <w:szCs w:val="21"/>
               </w:rPr>
-              <w:t>(</w:t>
-            </w:r>
-            <w:proofErr w:type="gramEnd"/>
-            <w:r>
-              <w:rPr>
-                <w:rFonts w:ascii="Consolas" w:hAnsi="Consolas" w:cs="宋体"/>
-                <w:b/>
-                <w:bCs/>
-                <w:color w:val="000080"/>
-                <w:sz w:val="21"/>
-                <w:szCs w:val="21"/>
-              </w:rPr>
-              <w:t>(</w:t>
+              <w:t>((</w:t>
             </w:r>
             <w:r>
               <w:rPr>
@@ -14764,7 +14479,6 @@
               <w:t xml:space="preserve">                        </w:t>
             </w:r>
             <w:proofErr w:type="spellStart"/>
-            <w:proofErr w:type="gramStart"/>
             <w:r>
               <w:rPr>
                 <w:rFonts w:ascii="Consolas" w:hAnsi="Consolas" w:cs="宋体"/>
@@ -14795,7 +14509,6 @@
               <w:t>append</w:t>
             </w:r>
             <w:proofErr w:type="spellEnd"/>
-            <w:proofErr w:type="gramEnd"/>
             <w:r>
               <w:rPr>
                 <w:rFonts w:ascii="Consolas" w:hAnsi="Consolas" w:cs="宋体"/>
@@ -14882,20 +14595,8 @@
                 <w:sz w:val="21"/>
                 <w:szCs w:val="21"/>
               </w:rPr>
-              <w:t xml:space="preserve">                    </w:t>
-            </w:r>
-            <w:proofErr w:type="spellStart"/>
-            <w:proofErr w:type="gramStart"/>
-            <w:r>
-              <w:rPr>
-                <w:rFonts w:ascii="Consolas" w:hAnsi="Consolas" w:cs="宋体"/>
-                <w:color w:val="000000"/>
-                <w:sz w:val="21"/>
-                <w:szCs w:val="21"/>
-              </w:rPr>
-              <w:t>runOnUiThread</w:t>
-            </w:r>
-            <w:proofErr w:type="spellEnd"/>
+              <w:t xml:space="preserve">                    runOnUiThread</w:t>
+            </w:r>
             <w:r>
               <w:rPr>
                 <w:rFonts w:ascii="Consolas" w:hAnsi="Consolas" w:cs="宋体"/>
@@ -14907,7 +14608,6 @@
               </w:rPr>
               <w:t>(</w:t>
             </w:r>
-            <w:proofErr w:type="gramEnd"/>
             <w:r>
               <w:rPr>
                 <w:rFonts w:ascii="Consolas" w:hAnsi="Consolas" w:cs="宋体"/>
@@ -15039,40 +14739,18 @@
                 <w:sz w:val="21"/>
                 <w:szCs w:val="21"/>
               </w:rPr>
-              <w:t xml:space="preserve"> </w:t>
-            </w:r>
-            <w:proofErr w:type="gramStart"/>
-            <w:r>
-              <w:rPr>
-                <w:rFonts w:ascii="Consolas" w:hAnsi="Consolas" w:cs="宋体"/>
-                <w:color w:val="000000"/>
-                <w:sz w:val="21"/>
-                <w:szCs w:val="21"/>
-              </w:rPr>
-              <w:t>run</w:t>
-            </w:r>
-            <w:r>
-              <w:rPr>
-                <w:rFonts w:ascii="Consolas" w:hAnsi="Consolas" w:cs="宋体"/>
-                <w:b/>
-                <w:bCs/>
-                <w:color w:val="000080"/>
-                <w:sz w:val="21"/>
-                <w:szCs w:val="21"/>
-              </w:rPr>
-              <w:t>(</w:t>
-            </w:r>
-            <w:proofErr w:type="gramEnd"/>
-            <w:r>
-              <w:rPr>
-                <w:rFonts w:ascii="Consolas" w:hAnsi="Consolas" w:cs="宋体"/>
-                <w:b/>
-                <w:bCs/>
-                <w:color w:val="000080"/>
-                <w:sz w:val="21"/>
-                <w:szCs w:val="21"/>
-              </w:rPr>
-              <w:t>)</w:t>
+              <w:t xml:space="preserve"> run</w:t>
+            </w:r>
+            <w:r>
+              <w:rPr>
+                <w:rFonts w:ascii="Consolas" w:hAnsi="Consolas" w:cs="宋体"/>
+                <w:b/>
+                <w:bCs/>
+                <w:color w:val="000080"/>
+                <w:sz w:val="21"/>
+                <w:szCs w:val="21"/>
+              </w:rPr>
+              <w:t>()</w:t>
             </w:r>
             <w:r>
               <w:rPr>
@@ -15115,18 +14793,7 @@
                 <w:sz w:val="21"/>
                 <w:szCs w:val="21"/>
               </w:rPr>
-              <w:t xml:space="preserve">                            </w:t>
-            </w:r>
-            <w:proofErr w:type="spellStart"/>
-            <w:proofErr w:type="gramStart"/>
-            <w:r>
-              <w:rPr>
-                <w:rFonts w:ascii="Consolas" w:hAnsi="Consolas" w:cs="宋体"/>
-                <w:color w:val="000000"/>
-                <w:sz w:val="21"/>
-                <w:szCs w:val="21"/>
-              </w:rPr>
-              <w:t>tv</w:t>
+              <w:t xml:space="preserve">                            tv</w:t>
             </w:r>
             <w:r>
               <w:rPr>
@@ -15148,8 +14815,6 @@
               </w:rPr>
               <w:t>setText</w:t>
             </w:r>
-            <w:proofErr w:type="spellEnd"/>
-            <w:proofErr w:type="gramEnd"/>
             <w:r>
               <w:rPr>
                 <w:rFonts w:ascii="Consolas" w:hAnsi="Consolas" w:cs="宋体"/>
@@ -15433,7 +15098,6 @@
               <w:t xml:space="preserve">                    </w:t>
             </w:r>
             <w:proofErr w:type="spellStart"/>
-            <w:proofErr w:type="gramStart"/>
             <w:r>
               <w:rPr>
                 <w:rFonts w:ascii="Consolas" w:hAnsi="Consolas" w:cs="宋体"/>
@@ -15464,7 +15128,6 @@
               <w:t>close</w:t>
             </w:r>
             <w:proofErr w:type="spellEnd"/>
-            <w:proofErr w:type="gramEnd"/>
             <w:r>
               <w:rPr>
                 <w:rFonts w:ascii="Consolas" w:hAnsi="Consolas" w:cs="宋体"/>
@@ -15500,7 +15163,6 @@
               <w:t xml:space="preserve">                    </w:t>
             </w:r>
             <w:proofErr w:type="spellStart"/>
-            <w:proofErr w:type="gramStart"/>
             <w:r>
               <w:rPr>
                 <w:rFonts w:ascii="Consolas" w:hAnsi="Consolas" w:cs="宋体"/>
@@ -15531,7 +15193,6 @@
               <w:t>close</w:t>
             </w:r>
             <w:proofErr w:type="spellEnd"/>
-            <w:proofErr w:type="gramEnd"/>
             <w:r>
               <w:rPr>
                 <w:rFonts w:ascii="Consolas" w:hAnsi="Consolas" w:cs="宋体"/>
@@ -15567,7 +15228,6 @@
               <w:t xml:space="preserve">                    </w:t>
             </w:r>
             <w:proofErr w:type="spellStart"/>
-            <w:proofErr w:type="gramStart"/>
             <w:r>
               <w:rPr>
                 <w:rFonts w:ascii="Consolas" w:hAnsi="Consolas" w:cs="宋体"/>
@@ -15598,7 +15258,6 @@
               <w:t>close</w:t>
             </w:r>
             <w:proofErr w:type="spellEnd"/>
-            <w:proofErr w:type="gramEnd"/>
             <w:r>
               <w:rPr>
                 <w:rFonts w:ascii="Consolas" w:hAnsi="Consolas" w:cs="宋体"/>
@@ -15631,18 +15290,7 @@
                 <w:sz w:val="21"/>
                 <w:szCs w:val="21"/>
               </w:rPr>
-              <w:t xml:space="preserve">                    </w:t>
-            </w:r>
-            <w:proofErr w:type="spellStart"/>
-            <w:proofErr w:type="gramStart"/>
-            <w:r>
-              <w:rPr>
-                <w:rFonts w:ascii="Consolas" w:hAnsi="Consolas" w:cs="宋体"/>
-                <w:color w:val="000000"/>
-                <w:sz w:val="21"/>
-                <w:szCs w:val="21"/>
-              </w:rPr>
-              <w:t>socket</w:t>
+              <w:t xml:space="preserve">                    socket</w:t>
             </w:r>
             <w:r>
               <w:rPr>
@@ -15664,8 +15312,6 @@
               </w:rPr>
               <w:t>close</w:t>
             </w:r>
-            <w:proofErr w:type="spellEnd"/>
-            <w:proofErr w:type="gramEnd"/>
             <w:r>
               <w:rPr>
                 <w:rFonts w:ascii="Consolas" w:hAnsi="Consolas" w:cs="宋体"/>
@@ -15700,7 +15346,6 @@
               </w:rPr>
               <w:t xml:space="preserve">                </w:t>
             </w:r>
-            <w:proofErr w:type="gramStart"/>
             <w:r>
               <w:rPr>
                 <w:rFonts w:ascii="Consolas" w:hAnsi="Consolas" w:cs="宋体"/>
@@ -15732,7 +15377,6 @@
               </w:rPr>
               <w:t>catch</w:t>
             </w:r>
-            <w:proofErr w:type="gramEnd"/>
             <w:r>
               <w:rPr>
                 <w:rFonts w:ascii="Consolas" w:hAnsi="Consolas" w:cs="宋体"/>
@@ -15753,25 +15397,14 @@
               </w:rPr>
               <w:t>(</w:t>
             </w:r>
-            <w:proofErr w:type="spellStart"/>
-            <w:r>
-              <w:rPr>
-                <w:rFonts w:ascii="Consolas" w:hAnsi="Consolas" w:cs="宋体"/>
-                <w:color w:val="000000"/>
-                <w:sz w:val="21"/>
-                <w:szCs w:val="21"/>
-              </w:rPr>
-              <w:t>UnknownHostException</w:t>
-            </w:r>
-            <w:proofErr w:type="spellEnd"/>
-            <w:r>
-              <w:rPr>
-                <w:rFonts w:ascii="Consolas" w:hAnsi="Consolas" w:cs="宋体"/>
-                <w:color w:val="000000"/>
-                <w:sz w:val="21"/>
-                <w:szCs w:val="21"/>
-              </w:rPr>
-              <w:t xml:space="preserve"> e</w:t>
+            <w:r>
+              <w:rPr>
+                <w:rFonts w:ascii="Consolas" w:hAnsi="Consolas" w:cs="宋体"/>
+                <w:color w:val="000000"/>
+                <w:sz w:val="21"/>
+                <w:szCs w:val="21"/>
+              </w:rPr>
+              <w:t>UnknownHostException e</w:t>
             </w:r>
             <w:r>
               <w:rPr>
@@ -15826,18 +15459,7 @@
                 <w:szCs w:val="21"/>
               </w:rPr>
               <w:lastRenderedPageBreak/>
-              <w:t xml:space="preserve">                    </w:t>
-            </w:r>
-            <w:proofErr w:type="spellStart"/>
-            <w:proofErr w:type="gramStart"/>
-            <w:r>
-              <w:rPr>
-                <w:rFonts w:ascii="Consolas" w:hAnsi="Consolas" w:cs="宋体"/>
-                <w:color w:val="000000"/>
-                <w:sz w:val="21"/>
-                <w:szCs w:val="21"/>
-              </w:rPr>
-              <w:t>e</w:t>
+              <w:t xml:space="preserve">                    e</w:t>
             </w:r>
             <w:r>
               <w:rPr>
@@ -15859,8 +15481,6 @@
               </w:rPr>
               <w:t>printStackTrace</w:t>
             </w:r>
-            <w:proofErr w:type="spellEnd"/>
-            <w:proofErr w:type="gramEnd"/>
             <w:r>
               <w:rPr>
                 <w:rFonts w:ascii="Consolas" w:hAnsi="Consolas" w:cs="宋体"/>
@@ -16007,18 +15627,7 @@
                 <w:sz w:val="21"/>
                 <w:szCs w:val="21"/>
               </w:rPr>
-              <w:t xml:space="preserve">                    </w:t>
-            </w:r>
-            <w:proofErr w:type="spellStart"/>
-            <w:proofErr w:type="gramStart"/>
-            <w:r>
-              <w:rPr>
-                <w:rFonts w:ascii="Consolas" w:hAnsi="Consolas" w:cs="宋体"/>
-                <w:color w:val="000000"/>
-                <w:sz w:val="21"/>
-                <w:szCs w:val="21"/>
-              </w:rPr>
-              <w:t>e</w:t>
+              <w:t xml:space="preserve">                    e</w:t>
             </w:r>
             <w:r>
               <w:rPr>
@@ -16040,8 +15649,6 @@
               </w:rPr>
               <w:t>printStackTrace</w:t>
             </w:r>
-            <w:proofErr w:type="spellEnd"/>
-            <w:proofErr w:type="gramEnd"/>
             <w:r>
               <w:rPr>
                 <w:rFonts w:ascii="Consolas" w:hAnsi="Consolas" w:cs="宋体"/>
@@ -16144,7 +15751,6 @@
               </w:rPr>
               <w:t xml:space="preserve">        </w:t>
             </w:r>
-            <w:proofErr w:type="gramStart"/>
             <w:r>
               <w:rPr>
                 <w:rFonts w:ascii="Consolas" w:hAnsi="Consolas" w:cs="宋体"/>
@@ -16165,7 +15771,6 @@
               </w:rPr>
               <w:t>start</w:t>
             </w:r>
-            <w:proofErr w:type="gramEnd"/>
             <w:r>
               <w:rPr>
                 <w:rFonts w:ascii="Consolas" w:hAnsi="Consolas" w:cs="宋体"/>
@@ -16635,6 +16240,7 @@
         <w:docPartUnique/>
       </w:docPartObj>
     </w:sdtPr>
+    <w:sdtEndPr/>
     <w:sdtContent>
       <w:p>
         <w:pPr>
@@ -16643,22 +16249,52 @@
           <w:jc w:val="center"/>
         </w:pPr>
         <w:r>
+          <w:rPr>
+            <w:rFonts w:hint="eastAsia"/>
+          </w:rPr>
+          <w:t>·</w:t>
+        </w:r>
+        <w:r>
+          <w:rPr>
+            <w:rFonts w:ascii="Modern No. 20" w:hAnsi="Modern No. 20"/>
+            <w:i/>
+          </w:rPr>
           <w:fldChar w:fldCharType="begin"/>
         </w:r>
         <w:r>
+          <w:rPr>
+            <w:rFonts w:ascii="Modern No. 20" w:hAnsi="Modern No. 20"/>
+            <w:i/>
+          </w:rPr>
           <w:instrText>PAGE   \* MERGEFORMAT</w:instrText>
         </w:r>
         <w:r>
+          <w:rPr>
+            <w:rFonts w:ascii="Modern No. 20" w:hAnsi="Modern No. 20"/>
+            <w:i/>
+          </w:rPr>
           <w:fldChar w:fldCharType="separate"/>
         </w:r>
         <w:r>
           <w:rPr>
+            <w:rFonts w:ascii="Modern No. 20" w:hAnsi="Modern No. 20"/>
+            <w:i/>
             <w:lang w:val="zh-CN"/>
           </w:rPr>
           <w:t>2</w:t>
         </w:r>
         <w:r>
+          <w:rPr>
+            <w:rFonts w:ascii="Modern No. 20" w:hAnsi="Modern No. 20"/>
+            <w:i/>
+          </w:rPr>
           <w:fldChar w:fldCharType="end"/>
+        </w:r>
+        <w:r>
+          <w:rPr>
+            <w:rFonts w:hint="eastAsia"/>
+          </w:rPr>
+          <w:t>·</w:t>
         </w:r>
       </w:p>
     </w:sdtContent>
@@ -18205,11 +17841,10 @@
   <w:abstractNum w:abstractNumId="14" w15:restartNumberingAfterBreak="0">
     <w:nsid w:val="3CDB690C"/>
     <w:multiLevelType w:val="hybridMultilevel"/>
-    <w:tmpl w:val="78140ABE"/>
+    <w:tmpl w:val="5F523F20"/>
     <w:lvl w:ilvl="0" w:tplc="4094E6CE">
       <w:start w:val="1"/>
       <w:numFmt w:val="japaneseCounting"/>
-      <w:pStyle w:val="1"/>
       <w:lvlText w:val="%1、"/>
       <w:lvlJc w:val="left"/>
       <w:pPr>
@@ -20243,10 +19878,11 @@
   <w:abstractNum w:abstractNumId="33" w15:restartNumberingAfterBreak="0">
     <w:nsid w:val="7BCF144C"/>
     <w:multiLevelType w:val="multilevel"/>
-    <w:tmpl w:val="BB02D88E"/>
+    <w:tmpl w:val="5F9E9564"/>
     <w:lvl w:ilvl="0">
       <w:start w:val="1"/>
       <w:numFmt w:val="chineseCountingThousand"/>
+      <w:pStyle w:val="1"/>
       <w:lvlText w:val="%1、"/>
       <w:lvlJc w:val="left"/>
       <w:pPr>
@@ -20943,7 +20579,7 @@
     <w:rsid w:val="00E07116"/>
     <w:pPr>
       <w:numPr>
-        <w:numId w:val="30"/>
+        <w:numId w:val="29"/>
       </w:numPr>
       <w:spacing w:beforeLines="50" w:before="50" w:afterLines="50" w:after="50" w:line="240" w:lineRule="atLeast"/>
       <w:outlineLvl w:val="0"/>
@@ -20964,7 +20600,7 @@
     <w:autoRedefine/>
     <w:unhideWhenUsed/>
     <w:qFormat/>
-    <w:rsid w:val="007C752D"/>
+    <w:rsid w:val="005A0326"/>
     <w:pPr>
       <w:keepNext/>
       <w:keepLines/>
@@ -21036,6 +20672,7 @@
   <w:style w:type="character" w:default="1" w:styleId="a0">
     <w:name w:val="Default Paragraph Font"/>
     <w:uiPriority w:val="1"/>
+    <w:semiHidden/>
     <w:unhideWhenUsed/>
   </w:style>
   <w:style w:type="table" w:default="1" w:styleId="a1">
@@ -21203,7 +20840,7 @@
     <w:name w:val="标题 2 字符"/>
     <w:basedOn w:val="a0"/>
     <w:link w:val="2"/>
-    <w:rsid w:val="007C752D"/>
+    <w:rsid w:val="005A0326"/>
     <w:rPr>
       <w:rFonts w:ascii="Calibri" w:hAnsi="Calibri" w:cstheme="majorBidi"/>
       <w:b/>
@@ -22010,7 +21647,7 @@
 </file>
 
 <file path=customXml/itemProps1.xml><?xml version="1.0" encoding="utf-8"?>
-<ds:datastoreItem xmlns:ds="http://schemas.openxmlformats.org/officeDocument/2006/customXml" ds:itemID="{2E13F98B-857B-4945-8D4B-068DC5BB2CD5}">
+<ds:datastoreItem xmlns:ds="http://schemas.openxmlformats.org/officeDocument/2006/customXml" ds:itemID="{064DCA5C-255C-4CF1-A752-5CAE1101071F}">
   <ds:schemaRefs>
     <ds:schemaRef ds:uri="http://schemas.openxmlformats.org/officeDocument/2006/bibliography"/>
   </ds:schemaRefs>

</xml_diff>